<commit_message>
Final commit du pptx, second commit du Cahier des charge et la modification de la bd
</commit_message>
<xml_diff>
--- a/Doc_Importants/Cahiers_Des_Charges_Raf_ALI_DAB0.docx
+++ b/Doc_Importants/Cahiers_Des_Charges_Raf_ALI_DAB0.docx
@@ -86,8 +86,11 @@
     <w:sdt>
       <w:sdtPr>
         <w:rPr>
-          <w:rFonts w:cs="Times New Roman"/>
+          <w:rFonts w:asciiTheme="minorHAnsi" w:eastAsiaTheme="minorHAnsi" w:hAnsiTheme="minorHAnsi" w:cs="Times New Roman"/>
+          <w:b w:val="0"/>
+          <w:color w:val="auto"/>
           <w:sz w:val="32"/>
+          <w:szCs w:val="22"/>
         </w:rPr>
         <w:id w:val="-594467844"/>
         <w:docPartObj>
@@ -97,12 +100,9 @@
       </w:sdtPr>
       <w:sdtEndPr>
         <w:rPr>
-          <w:rFonts w:eastAsiaTheme="minorHAnsi"/>
           <w:bCs/>
           <w:noProof/>
-          <w:color w:val="auto"/>
           <w:sz w:val="22"/>
-          <w:szCs w:val="22"/>
         </w:rPr>
       </w:sdtEndPr>
       <w:sdtContent>
@@ -2505,47 +2505,7 @@
           <w:szCs w:val="28"/>
           <w:lang w:val="fr-FR"/>
         </w:rPr>
-        <w:t>En Côte d'Ivoire, les rafistoleurs, communément appelés "</w:t>
-      </w:r>
-      <w:proofErr w:type="spellStart"/>
-      <w:r>
-        <w:rPr>
-          <w:rFonts w:ascii="Times New Roman" w:hAnsi="Times New Roman" w:cs="Times New Roman"/>
-          <w:sz w:val="28"/>
-          <w:szCs w:val="28"/>
-          <w:lang w:val="fr-FR"/>
-        </w:rPr>
-        <w:t>toclo</w:t>
-      </w:r>
-      <w:proofErr w:type="spellEnd"/>
-      <w:r>
-        <w:rPr>
-          <w:rFonts w:ascii="Times New Roman" w:hAnsi="Times New Roman" w:cs="Times New Roman"/>
-          <w:sz w:val="28"/>
-          <w:szCs w:val="28"/>
-          <w:lang w:val="fr-FR"/>
-        </w:rPr>
-        <w:t xml:space="preserve"> </w:t>
-      </w:r>
-      <w:proofErr w:type="spellStart"/>
-      <w:r>
-        <w:rPr>
-          <w:rFonts w:ascii="Times New Roman" w:hAnsi="Times New Roman" w:cs="Times New Roman"/>
-          <w:sz w:val="28"/>
-          <w:szCs w:val="28"/>
-          <w:lang w:val="fr-FR"/>
-        </w:rPr>
-        <w:t>toclo</w:t>
-      </w:r>
-      <w:proofErr w:type="spellEnd"/>
-      <w:r>
-        <w:rPr>
-          <w:rFonts w:ascii="Times New Roman" w:hAnsi="Times New Roman" w:cs="Times New Roman"/>
-          <w:sz w:val="28"/>
-          <w:szCs w:val="28"/>
-          <w:lang w:val="fr-FR"/>
-        </w:rPr>
-        <w:t>", consacrent leurs journées à marcher sous un soleil brûlant</w:t>
+        <w:t>En Côte d'Ivoire, les rafistoleurs, communément appelés "toclo toclo", consacrent leurs journées à marcher sous un soleil brûlant</w:t>
       </w:r>
       <w:r>
         <w:rPr>
@@ -3715,15 +3675,70 @@
         </w:rPr>
         <w:t xml:space="preserve"> : </w:t>
       </w:r>
-      <w:r>
-        <w:rPr>
-          <w:rFonts w:ascii="Times New Roman" w:hAnsi="Times New Roman" w:cs="Times New Roman"/>
-          <w:noProof/>
-          <w:sz w:val="28"/>
-          <w:szCs w:val="28"/>
-          <w:lang w:val="fr-FR"/>
-        </w:rPr>
-        <w:t>https://github.com/alsondab/rafistoleurs-app.git</w:t>
+      <w:hyperlink r:id="rId9" w:history="1">
+        <w:r>
+          <w:rPr>
+            <w:rStyle w:val="Hyperlink"/>
+            <w:rFonts w:ascii="Times New Roman" w:hAnsi="Times New Roman" w:cs="Times New Roman"/>
+            <w:noProof/>
+            <w:sz w:val="28"/>
+            <w:szCs w:val="28"/>
+            <w:lang w:val="fr-FR"/>
+          </w:rPr>
+          <w:t>https://github.com/alsondab/rafistoleurs-app.git</w:t>
+        </w:r>
+      </w:hyperlink>
+    </w:p>
+    <w:p>
+      <w:pPr>
+        <w:pStyle w:val="ListParagraph"/>
+        <w:numPr>
+          <w:ilvl w:val="0"/>
+          <w:numId w:val="26"/>
+        </w:numPr>
+        <w:rPr>
+          <w:rFonts w:ascii="Times New Roman" w:hAnsi="Times New Roman" w:cs="Times New Roman"/>
+          <w:noProof/>
+          <w:sz w:val="28"/>
+          <w:szCs w:val="28"/>
+          <w:lang w:val="fr-FR"/>
+        </w:rPr>
+      </w:pPr>
+      <w:r>
+        <w:rPr>
+          <w:rFonts w:ascii="Times New Roman" w:hAnsi="Times New Roman" w:cs="Times New Roman"/>
+          <w:noProof/>
+          <w:sz w:val="28"/>
+          <w:szCs w:val="28"/>
+          <w:lang w:val="fr-FR"/>
+        </w:rPr>
+        <w:t>Canva : Pour la presentation du projet</w:t>
+      </w:r>
+    </w:p>
+    <w:p>
+      <w:pPr>
+        <w:pStyle w:val="ListParagraph"/>
+        <w:numPr>
+          <w:ilvl w:val="0"/>
+          <w:numId w:val="26"/>
+        </w:numPr>
+        <w:rPr>
+          <w:rFonts w:ascii="Times New Roman" w:hAnsi="Times New Roman" w:cs="Times New Roman"/>
+          <w:noProof/>
+          <w:sz w:val="28"/>
+          <w:szCs w:val="28"/>
+          <w:lang w:val="fr-FR"/>
+        </w:rPr>
+      </w:pPr>
+      <w:r>
+        <w:rPr>
+          <w:rFonts w:ascii="Times New Roman" w:hAnsi="Times New Roman" w:cs="Times New Roman"/>
+          <w:noProof/>
+          <w:sz w:val="28"/>
+          <w:szCs w:val="28"/>
+          <w:lang w:val="fr-FR"/>
+        </w:rPr>
+        <w:t>StarUml : Pour la conception des Diagrame Uml</w:t>
       </w:r>
     </w:p>
     <w:p>
@@ -3867,7 +3882,6 @@
           <w:noProof/>
           <w:lang w:val="fr-FR"/>
         </w:rPr>
-        <w:lastRenderedPageBreak/>
         <w:t>API RESTful</w:t>
       </w:r>
       <w:bookmarkEnd w:id="15"/>
@@ -5823,47 +5837,7 @@
           <w:szCs w:val="28"/>
           <w:lang w:val="fr-FR"/>
         </w:rPr>
-        <w:t>Artisan qui répare ou coud des vêtements, localement appelé "</w:t>
-      </w:r>
-      <w:proofErr w:type="spellStart"/>
-      <w:r>
-        <w:rPr>
-          <w:rFonts w:ascii="Times New Roman" w:eastAsia="Times New Roman" w:hAnsi="Times New Roman" w:cs="Times New Roman"/>
-          <w:sz w:val="28"/>
-          <w:szCs w:val="28"/>
-          <w:lang w:val="fr-FR"/>
-        </w:rPr>
-        <w:t>toclo</w:t>
-      </w:r>
-      <w:proofErr w:type="spellEnd"/>
-      <w:r>
-        <w:rPr>
-          <w:rFonts w:ascii="Times New Roman" w:eastAsia="Times New Roman" w:hAnsi="Times New Roman" w:cs="Times New Roman"/>
-          <w:sz w:val="28"/>
-          <w:szCs w:val="28"/>
-          <w:lang w:val="fr-FR"/>
-        </w:rPr>
-        <w:t xml:space="preserve"> </w:t>
-      </w:r>
-      <w:proofErr w:type="spellStart"/>
-      <w:r>
-        <w:rPr>
-          <w:rFonts w:ascii="Times New Roman" w:eastAsia="Times New Roman" w:hAnsi="Times New Roman" w:cs="Times New Roman"/>
-          <w:sz w:val="28"/>
-          <w:szCs w:val="28"/>
-          <w:lang w:val="fr-FR"/>
-        </w:rPr>
-        <w:t>toclo</w:t>
-      </w:r>
-      <w:proofErr w:type="spellEnd"/>
-      <w:r>
-        <w:rPr>
-          <w:rFonts w:ascii="Times New Roman" w:eastAsia="Times New Roman" w:hAnsi="Times New Roman" w:cs="Times New Roman"/>
-          <w:sz w:val="28"/>
-          <w:szCs w:val="28"/>
-          <w:lang w:val="fr-FR"/>
-        </w:rPr>
-        <w:t>" en Côte d'Ivoire.</w:t>
+        <w:t>Artisan qui répare ou coud des vêtements, localement appelé "toclo toclo" en Côte d'Ivoire.</w:t>
       </w:r>
     </w:p>
     <w:p>
@@ -6165,21 +6139,20 @@
     </w:p>
     <w:sdt>
       <w:sdtPr>
+        <w:rPr>
+          <w:rFonts w:asciiTheme="minorHAnsi" w:eastAsiaTheme="minorHAnsi" w:hAnsiTheme="minorHAnsi" w:cstheme="minorBidi"/>
+          <w:b w:val="0"/>
+          <w:color w:val="auto"/>
+          <w:sz w:val="22"/>
+          <w:szCs w:val="22"/>
+        </w:rPr>
         <w:id w:val="-1213266238"/>
         <w:docPartObj>
           <w:docPartGallery w:val="Bibliographies"/>
           <w:docPartUnique/>
         </w:docPartObj>
       </w:sdtPr>
-      <w:sdtEndPr>
-        <w:rPr>
-          <w:rFonts w:asciiTheme="minorHAnsi" w:eastAsiaTheme="minorHAnsi" w:hAnsiTheme="minorHAnsi" w:cstheme="minorBidi"/>
-          <w:b w:val="0"/>
-          <w:color w:val="auto"/>
-          <w:sz w:val="22"/>
-          <w:szCs w:val="22"/>
-        </w:rPr>
-      </w:sdtEndPr>
+      <w:sdtEndPr/>
       <w:sdtContent>
         <w:p>
           <w:pPr>
@@ -6195,6 +6168,7 @@
             <w:id w:val="-573587230"/>
             <w:bibliography/>
           </w:sdtPr>
+          <w:sdtEndPr/>
           <w:sdtContent>
             <w:p>
               <w:pPr>
@@ -6214,73 +6188,7 @@
                   <w:szCs w:val="24"/>
                   <w:lang w:val="fr-FR"/>
                 </w:rPr>
-                <w:t>Documentation officielle d'</w:t>
-              </w:r>
-              <w:proofErr w:type="spellStart"/>
-              <w:r>
-                <w:rPr>
-                  <w:rFonts w:ascii="Times New Roman" w:hAnsi="Times New Roman" w:cs="Times New Roman"/>
-                  <w:color w:val="1F3864" w:themeColor="accent1" w:themeShade="80"/>
-                  <w:sz w:val="24"/>
-                  <w:szCs w:val="24"/>
-                  <w:lang w:val="fr-FR"/>
-                </w:rPr>
-                <w:t>Angular</w:t>
-              </w:r>
-              <w:proofErr w:type="spellEnd"/>
-              <w:r>
-                <w:rPr>
-                  <w:rFonts w:ascii="Times New Roman" w:hAnsi="Times New Roman" w:cs="Times New Roman"/>
-                  <w:color w:val="1F3864" w:themeColor="accent1" w:themeShade="80"/>
-                  <w:sz w:val="24"/>
-                  <w:szCs w:val="24"/>
-                  <w:lang w:val="fr-FR"/>
-                </w:rPr>
-                <w:t xml:space="preserve"> : [</w:t>
-              </w:r>
-              <w:proofErr w:type="spellStart"/>
-              <w:r>
-                <w:rPr>
-                  <w:rFonts w:ascii="Times New Roman" w:hAnsi="Times New Roman" w:cs="Times New Roman"/>
-                  <w:color w:val="1F3864" w:themeColor="accent1" w:themeShade="80"/>
-                  <w:sz w:val="24"/>
-                  <w:szCs w:val="24"/>
-                  <w:lang w:val="fr-FR"/>
-                </w:rPr>
-                <w:t>Angular</w:t>
-              </w:r>
-              <w:proofErr w:type="spellEnd"/>
-              <w:r>
-                <w:rPr>
-                  <w:rFonts w:ascii="Times New Roman" w:hAnsi="Times New Roman" w:cs="Times New Roman"/>
-                  <w:color w:val="1F3864" w:themeColor="accent1" w:themeShade="80"/>
-                  <w:sz w:val="24"/>
-                  <w:szCs w:val="24"/>
-                  <w:lang w:val="fr-FR"/>
-                </w:rPr>
-                <w:t xml:space="preserve"> </w:t>
-              </w:r>
-              <w:proofErr w:type="gramStart"/>
-              <w:r>
-                <w:rPr>
-                  <w:rFonts w:ascii="Times New Roman" w:hAnsi="Times New Roman" w:cs="Times New Roman"/>
-                  <w:color w:val="1F3864" w:themeColor="accent1" w:themeShade="80"/>
-                  <w:sz w:val="24"/>
-                  <w:szCs w:val="24"/>
-                  <w:lang w:val="fr-FR"/>
-                </w:rPr>
-                <w:t>Documentation](</w:t>
-              </w:r>
-              <w:proofErr w:type="gramEnd"/>
-              <w:r>
-                <w:rPr>
-                  <w:rFonts w:ascii="Times New Roman" w:hAnsi="Times New Roman" w:cs="Times New Roman"/>
-                  <w:color w:val="1F3864" w:themeColor="accent1" w:themeShade="80"/>
-                  <w:sz w:val="24"/>
-                  <w:szCs w:val="24"/>
-                  <w:lang w:val="fr-FR"/>
-                </w:rPr>
-                <w:t>https://angular.io/docs)</w:t>
+                <w:t>Documentation officielle d'Angular : [Angular Documentation](https://angular.io/docs)</w:t>
               </w:r>
             </w:p>
             <w:p>
@@ -6301,73 +6209,7 @@
                   <w:szCs w:val="24"/>
                   <w:lang w:val="fr-FR"/>
                 </w:rPr>
-                <w:t xml:space="preserve">Documentation officielle de </w:t>
-              </w:r>
-              <w:proofErr w:type="spellStart"/>
-              <w:r>
-                <w:rPr>
-                  <w:rFonts w:ascii="Times New Roman" w:hAnsi="Times New Roman" w:cs="Times New Roman"/>
-                  <w:color w:val="1F3864" w:themeColor="accent1" w:themeShade="80"/>
-                  <w:sz w:val="24"/>
-                  <w:szCs w:val="24"/>
-                  <w:lang w:val="fr-FR"/>
-                </w:rPr>
-                <w:t>Laravel</w:t>
-              </w:r>
-              <w:proofErr w:type="spellEnd"/>
-              <w:r>
-                <w:rPr>
-                  <w:rFonts w:ascii="Times New Roman" w:hAnsi="Times New Roman" w:cs="Times New Roman"/>
-                  <w:color w:val="1F3864" w:themeColor="accent1" w:themeShade="80"/>
-                  <w:sz w:val="24"/>
-                  <w:szCs w:val="24"/>
-                  <w:lang w:val="fr-FR"/>
-                </w:rPr>
-                <w:t xml:space="preserve"> : [</w:t>
-              </w:r>
-              <w:proofErr w:type="spellStart"/>
-              <w:r>
-                <w:rPr>
-                  <w:rFonts w:ascii="Times New Roman" w:hAnsi="Times New Roman" w:cs="Times New Roman"/>
-                  <w:color w:val="1F3864" w:themeColor="accent1" w:themeShade="80"/>
-                  <w:sz w:val="24"/>
-                  <w:szCs w:val="24"/>
-                  <w:lang w:val="fr-FR"/>
-                </w:rPr>
-                <w:t>Laravel</w:t>
-              </w:r>
-              <w:proofErr w:type="spellEnd"/>
-              <w:r>
-                <w:rPr>
-                  <w:rFonts w:ascii="Times New Roman" w:hAnsi="Times New Roman" w:cs="Times New Roman"/>
-                  <w:color w:val="1F3864" w:themeColor="accent1" w:themeShade="80"/>
-                  <w:sz w:val="24"/>
-                  <w:szCs w:val="24"/>
-                  <w:lang w:val="fr-FR"/>
-                </w:rPr>
-                <w:t xml:space="preserve"> </w:t>
-              </w:r>
-              <w:proofErr w:type="gramStart"/>
-              <w:r>
-                <w:rPr>
-                  <w:rFonts w:ascii="Times New Roman" w:hAnsi="Times New Roman" w:cs="Times New Roman"/>
-                  <w:color w:val="1F3864" w:themeColor="accent1" w:themeShade="80"/>
-                  <w:sz w:val="24"/>
-                  <w:szCs w:val="24"/>
-                  <w:lang w:val="fr-FR"/>
-                </w:rPr>
-                <w:t>Documentation](</w:t>
-              </w:r>
-              <w:proofErr w:type="gramEnd"/>
-              <w:r>
-                <w:rPr>
-                  <w:rFonts w:ascii="Times New Roman" w:hAnsi="Times New Roman" w:cs="Times New Roman"/>
-                  <w:color w:val="1F3864" w:themeColor="accent1" w:themeShade="80"/>
-                  <w:sz w:val="24"/>
-                  <w:szCs w:val="24"/>
-                  <w:lang w:val="fr-FR"/>
-                </w:rPr>
-                <w:t>https://laravel.com/docs)</w:t>
+                <w:t>Documentation officielle de Laravel : [Laravel Documentation](https://laravel.com/docs)</w:t>
               </w:r>
             </w:p>
             <w:p>
@@ -6388,10 +6230,8 @@
                   <w:szCs w:val="24"/>
                   <w:lang w:val="fr-FR"/>
                 </w:rPr>
-                <w:t xml:space="preserve">Documentation officielle de </w:t>
+                <w:t>Documentation officielle de Floater  : [</w:t>
               </w:r>
-              <w:proofErr w:type="spellStart"/>
-              <w:proofErr w:type="gramStart"/>
               <w:r>
                 <w:rPr>
                   <w:rFonts w:ascii="Times New Roman" w:hAnsi="Times New Roman" w:cs="Times New Roman"/>
@@ -6400,51 +6240,7 @@
                   <w:szCs w:val="24"/>
                   <w:lang w:val="fr-FR"/>
                 </w:rPr>
-                <w:t>Floater</w:t>
-              </w:r>
-              <w:proofErr w:type="spellEnd"/>
-              <w:r>
-                <w:rPr>
-                  <w:rFonts w:ascii="Times New Roman" w:hAnsi="Times New Roman" w:cs="Times New Roman"/>
-                  <w:color w:val="1F3864" w:themeColor="accent1" w:themeShade="80"/>
-                  <w:sz w:val="24"/>
-                  <w:szCs w:val="24"/>
-                  <w:lang w:val="fr-FR"/>
-                </w:rPr>
-                <w:t xml:space="preserve">  :</w:t>
-              </w:r>
-              <w:proofErr w:type="gramEnd"/>
-              <w:r>
-                <w:rPr>
-                  <w:rFonts w:ascii="Times New Roman" w:hAnsi="Times New Roman" w:cs="Times New Roman"/>
-                  <w:color w:val="1F3864" w:themeColor="accent1" w:themeShade="80"/>
-                  <w:sz w:val="24"/>
-                  <w:szCs w:val="24"/>
-                  <w:lang w:val="fr-FR"/>
-                </w:rPr>
-                <w:t xml:space="preserve"> [</w:t>
-              </w:r>
-              <w:proofErr w:type="spellStart"/>
-              <w:r>
-                <w:rPr>
-                  <w:rFonts w:ascii="Times New Roman" w:hAnsi="Times New Roman" w:cs="Times New Roman"/>
-                  <w:color w:val="1F3864" w:themeColor="accent1" w:themeShade="80"/>
-                  <w:sz w:val="24"/>
-                  <w:szCs w:val="24"/>
-                  <w:lang w:val="fr-FR"/>
-                </w:rPr>
-                <w:t>Floater</w:t>
-              </w:r>
-              <w:proofErr w:type="spellEnd"/>
-              <w:r>
-                <w:rPr>
-                  <w:rFonts w:ascii="Times New Roman" w:hAnsi="Times New Roman" w:cs="Times New Roman"/>
-                  <w:color w:val="1F3864" w:themeColor="accent1" w:themeShade="80"/>
-                  <w:sz w:val="24"/>
-                  <w:szCs w:val="24"/>
-                  <w:lang w:val="fr-FR"/>
-                </w:rPr>
-                <w:t xml:space="preserve"> </w:t>
+                <w:t xml:space="preserve">Floater </w:t>
               </w:r>
               <w:r>
                 <w:rPr>
@@ -6482,7 +6278,7 @@
       </w:sdtContent>
     </w:sdt>
     <w:sectPr>
-      <w:footerReference w:type="default" r:id="rId9"/>
+      <w:footerReference w:type="default" r:id="rId10"/>
       <w:pgSz w:w="12240" w:h="15840"/>
       <w:pgMar w:top="1417" w:right="1417" w:bottom="1417" w:left="1417" w:header="720" w:footer="720" w:gutter="0"/>
       <w:pgNumType w:start="1"/>
@@ -6619,7 +6415,7 @@
         <v:path o:extrusionok="f" gradientshapeok="t" o:connecttype="rect"/>
         <o:lock v:ext="edit" aspectratio="t"/>
       </v:shapetype>
-      <v:shape id="_x0000_i1719" type="#_x0000_t75" style="width:11.15pt;height:11.15pt" o:bullet="t">
+      <v:shape id="_x0000_i1045" type="#_x0000_t75" style="width:11.15pt;height:11.15pt" o:bullet="t">
         <v:imagedata r:id="rId1" o:title="msoB185"/>
       </v:shape>
     </w:pict>
@@ -14945,6 +14741,7 @@
   <w:style w:type="character" w:default="1" w:styleId="DefaultParagraphFont">
     <w:name w:val="Default Paragraph Font"/>
     <w:uiPriority w:val="1"/>
+    <w:semiHidden/>
     <w:unhideWhenUsed/>
   </w:style>
   <w:style w:type="table" w:default="1" w:styleId="TableNormal">
@@ -15156,6 +14953,18 @@
     <w:rPr>
       <w:b/>
       <w:bCs/>
+    </w:rPr>
+  </w:style>
+  <w:style w:type="character" w:styleId="UnresolvedMention">
+    <w:name w:val="Unresolved Mention"/>
+    <w:basedOn w:val="DefaultParagraphFont"/>
+    <w:uiPriority w:val="99"/>
+    <w:semiHidden/>
+    <w:unhideWhenUsed/>
+    <w:rsid w:val="001B11E2"/>
+    <w:rPr>
+      <w:color w:val="605E5C"/>
+      <w:shd w:val="clear" w:color="auto" w:fill="E1DFDD"/>
     </w:rPr>
   </w:style>
 </w:styles>

</xml_diff>

<commit_message>
Troisieme commit du Cahier des charge
</commit_message>
<xml_diff>
--- a/Doc_Importants/Cahiers_Des_Charges_Raf_ALI_DAB0.docx
+++ b/Doc_Importants/Cahiers_Des_Charges_Raf_ALI_DAB0.docx
@@ -3451,7 +3451,16 @@
           <w:sz w:val="28"/>
           <w:szCs w:val="28"/>
         </w:rPr>
-        <w:t>Frontend Mobile : Floater</w:t>
+        <w:t xml:space="preserve">Frontend Mobile : </w:t>
+      </w:r>
+      <w:r>
+        <w:rPr>
+          <w:rFonts w:ascii="Times New Roman" w:hAnsi="Times New Roman" w:cs="Times New Roman"/>
+          <w:noProof/>
+          <w:sz w:val="28"/>
+          <w:szCs w:val="28"/>
+        </w:rPr>
+        <w:t>Flutter</w:t>
       </w:r>
     </w:p>
     <w:p>
@@ -3585,7 +3594,17 @@
           <w:szCs w:val="28"/>
           <w:lang w:val="fr-FR"/>
         </w:rPr>
-        <w:t>Floater : Framework pour l'application mobile.</w:t>
+        <w:t>Flutte</w:t>
+      </w:r>
+      <w:r>
+        <w:rPr>
+          <w:rFonts w:ascii="Times New Roman" w:hAnsi="Times New Roman" w:cs="Times New Roman"/>
+          <w:noProof/>
+          <w:sz w:val="28"/>
+          <w:szCs w:val="28"/>
+          <w:lang w:val="fr-FR"/>
+        </w:rPr>
+        <w:t>r : Framework pour l'application mobile.</w:t>
       </w:r>
     </w:p>
     <w:p>
@@ -6158,8 +6177,14 @@
           <w:pPr>
             <w:pStyle w:val="Heading1"/>
             <w:jc w:val="center"/>
+            <w:rPr>
+              <w:lang w:val="fr-FR"/>
+            </w:rPr>
           </w:pPr>
           <w:r>
+            <w:rPr>
+              <w:lang w:val="fr-FR"/>
+            </w:rPr>
             <w:t>References</w:t>
           </w:r>
         </w:p>
@@ -6415,7 +6440,7 @@
         <v:path o:extrusionok="f" gradientshapeok="t" o:connecttype="rect"/>
         <o:lock v:ext="edit" aspectratio="t"/>
       </v:shapetype>
-      <v:shape id="_x0000_i1045" type="#_x0000_t75" style="width:11.15pt;height:11.15pt" o:bullet="t">
+      <v:shape id="_x0000_i1039" type="#_x0000_t75" style="width:11.15pt;height:11.15pt" o:bullet="t">
         <v:imagedata r:id="rId1" o:title="msoB185"/>
       </v:shape>
     </w:pict>

</xml_diff>

<commit_message>
4eme commit du Cahier des charge
</commit_message>
<xml_diff>
--- a/Doc_Importants/Cahiers_Des_Charges_Raf_ALI_DAB0.docx
+++ b/Doc_Importants/Cahiers_Des_Charges_Raf_ALI_DAB0.docx
@@ -2505,7 +2505,47 @@
           <w:szCs w:val="28"/>
           <w:lang w:val="fr-FR"/>
         </w:rPr>
-        <w:t>En Côte d'Ivoire, les rafistoleurs, communément appelés "toclo toclo", consacrent leurs journées à marcher sous un soleil brûlant</w:t>
+        <w:t>En Côte d'Ivoire, les rafistoleurs, communément appelés "</w:t>
+      </w:r>
+      <w:proofErr w:type="spellStart"/>
+      <w:r>
+        <w:rPr>
+          <w:rFonts w:ascii="Times New Roman" w:hAnsi="Times New Roman" w:cs="Times New Roman"/>
+          <w:sz w:val="28"/>
+          <w:szCs w:val="28"/>
+          <w:lang w:val="fr-FR"/>
+        </w:rPr>
+        <w:t>toclo</w:t>
+      </w:r>
+      <w:proofErr w:type="spellEnd"/>
+      <w:r>
+        <w:rPr>
+          <w:rFonts w:ascii="Times New Roman" w:hAnsi="Times New Roman" w:cs="Times New Roman"/>
+          <w:sz w:val="28"/>
+          <w:szCs w:val="28"/>
+          <w:lang w:val="fr-FR"/>
+        </w:rPr>
+        <w:t xml:space="preserve"> </w:t>
+      </w:r>
+      <w:proofErr w:type="spellStart"/>
+      <w:r>
+        <w:rPr>
+          <w:rFonts w:ascii="Times New Roman" w:hAnsi="Times New Roman" w:cs="Times New Roman"/>
+          <w:sz w:val="28"/>
+          <w:szCs w:val="28"/>
+          <w:lang w:val="fr-FR"/>
+        </w:rPr>
+        <w:t>toclo</w:t>
+      </w:r>
+      <w:proofErr w:type="spellEnd"/>
+      <w:r>
+        <w:rPr>
+          <w:rFonts w:ascii="Times New Roman" w:hAnsi="Times New Roman" w:cs="Times New Roman"/>
+          <w:sz w:val="28"/>
+          <w:szCs w:val="28"/>
+          <w:lang w:val="fr-FR"/>
+        </w:rPr>
+        <w:t>", consacrent leurs journées à marcher sous un soleil brûlant</w:t>
       </w:r>
       <w:r>
         <w:rPr>
@@ -3762,6 +3802,40 @@
     </w:p>
     <w:p>
       <w:pPr>
+        <w:pStyle w:val="ListParagraph"/>
+        <w:numPr>
+          <w:ilvl w:val="0"/>
+          <w:numId w:val="26"/>
+        </w:numPr>
+        <w:rPr>
+          <w:rFonts w:ascii="Times New Roman" w:hAnsi="Times New Roman" w:cs="Times New Roman"/>
+          <w:noProof/>
+          <w:sz w:val="28"/>
+          <w:szCs w:val="28"/>
+          <w:lang w:val="fr-FR"/>
+        </w:rPr>
+      </w:pPr>
+      <w:r>
+        <w:rPr>
+          <w:rFonts w:ascii="Times New Roman" w:hAnsi="Times New Roman" w:cs="Times New Roman"/>
+          <w:noProof/>
+          <w:sz w:val="28"/>
+          <w:szCs w:val="28"/>
+          <w:lang w:val="fr-FR"/>
+        </w:rPr>
+        <w:t xml:space="preserve">Swagger UI : Pour les API </w:t>
+      </w:r>
+      <w:hyperlink r:id="rId10" w:history="1">
+        <w:r>
+          <w:rPr>
+            <w:rStyle w:val="Hyperlink"/>
+          </w:rPr>
+          <w:t>Swagger UI (miniprojectideas.com)</w:t>
+        </w:r>
+      </w:hyperlink>
+    </w:p>
+    <w:p>
+      <w:pPr>
         <w:rPr>
           <w:rFonts w:ascii="Times New Roman" w:hAnsi="Times New Roman" w:cs="Times New Roman"/>
           <w:noProof/>
@@ -5856,7 +5930,47 @@
           <w:szCs w:val="28"/>
           <w:lang w:val="fr-FR"/>
         </w:rPr>
-        <w:t>Artisan qui répare ou coud des vêtements, localement appelé "toclo toclo" en Côte d'Ivoire.</w:t>
+        <w:t>Artisan qui répare ou coud des vêtements, localement appelé "</w:t>
+      </w:r>
+      <w:proofErr w:type="spellStart"/>
+      <w:r>
+        <w:rPr>
+          <w:rFonts w:ascii="Times New Roman" w:eastAsia="Times New Roman" w:hAnsi="Times New Roman" w:cs="Times New Roman"/>
+          <w:sz w:val="28"/>
+          <w:szCs w:val="28"/>
+          <w:lang w:val="fr-FR"/>
+        </w:rPr>
+        <w:t>toclo</w:t>
+      </w:r>
+      <w:proofErr w:type="spellEnd"/>
+      <w:r>
+        <w:rPr>
+          <w:rFonts w:ascii="Times New Roman" w:eastAsia="Times New Roman" w:hAnsi="Times New Roman" w:cs="Times New Roman"/>
+          <w:sz w:val="28"/>
+          <w:szCs w:val="28"/>
+          <w:lang w:val="fr-FR"/>
+        </w:rPr>
+        <w:t xml:space="preserve"> </w:t>
+      </w:r>
+      <w:proofErr w:type="spellStart"/>
+      <w:r>
+        <w:rPr>
+          <w:rFonts w:ascii="Times New Roman" w:eastAsia="Times New Roman" w:hAnsi="Times New Roman" w:cs="Times New Roman"/>
+          <w:sz w:val="28"/>
+          <w:szCs w:val="28"/>
+          <w:lang w:val="fr-FR"/>
+        </w:rPr>
+        <w:t>toclo</w:t>
+      </w:r>
+      <w:proofErr w:type="spellEnd"/>
+      <w:r>
+        <w:rPr>
+          <w:rFonts w:ascii="Times New Roman" w:eastAsia="Times New Roman" w:hAnsi="Times New Roman" w:cs="Times New Roman"/>
+          <w:sz w:val="28"/>
+          <w:szCs w:val="28"/>
+          <w:lang w:val="fr-FR"/>
+        </w:rPr>
+        <w:t>" en Côte d'Ivoire.</w:t>
       </w:r>
     </w:p>
     <w:p>
@@ -6181,12 +6295,14 @@
               <w:lang w:val="fr-FR"/>
             </w:rPr>
           </w:pPr>
+          <w:proofErr w:type="spellStart"/>
           <w:r>
             <w:rPr>
               <w:lang w:val="fr-FR"/>
             </w:rPr>
             <w:t>References</w:t>
           </w:r>
+          <w:proofErr w:type="spellEnd"/>
         </w:p>
         <w:sdt>
           <w:sdtPr>
@@ -6213,7 +6329,51 @@
                   <w:szCs w:val="24"/>
                   <w:lang w:val="fr-FR"/>
                 </w:rPr>
-                <w:t>Documentation officielle d'Angular : [Angular Documentation](https://angular.io/docs)</w:t>
+                <w:t>Documentation officielle d'</w:t>
+              </w:r>
+              <w:proofErr w:type="spellStart"/>
+              <w:r>
+                <w:rPr>
+                  <w:rFonts w:ascii="Times New Roman" w:hAnsi="Times New Roman" w:cs="Times New Roman"/>
+                  <w:color w:val="1F3864" w:themeColor="accent1" w:themeShade="80"/>
+                  <w:sz w:val="24"/>
+                  <w:szCs w:val="24"/>
+                  <w:lang w:val="fr-FR"/>
+                </w:rPr>
+                <w:t>Angular</w:t>
+              </w:r>
+              <w:proofErr w:type="spellEnd"/>
+              <w:r>
+                <w:rPr>
+                  <w:rFonts w:ascii="Times New Roman" w:hAnsi="Times New Roman" w:cs="Times New Roman"/>
+                  <w:color w:val="1F3864" w:themeColor="accent1" w:themeShade="80"/>
+                  <w:sz w:val="24"/>
+                  <w:szCs w:val="24"/>
+                  <w:lang w:val="fr-FR"/>
+                </w:rPr>
+                <w:t xml:space="preserve"> : [</w:t>
+              </w:r>
+              <w:proofErr w:type="spellStart"/>
+              <w:r>
+                <w:rPr>
+                  <w:rFonts w:ascii="Times New Roman" w:hAnsi="Times New Roman" w:cs="Times New Roman"/>
+                  <w:color w:val="1F3864" w:themeColor="accent1" w:themeShade="80"/>
+                  <w:sz w:val="24"/>
+                  <w:szCs w:val="24"/>
+                  <w:lang w:val="fr-FR"/>
+                </w:rPr>
+                <w:t>Angular</w:t>
+              </w:r>
+              <w:proofErr w:type="spellEnd"/>
+              <w:r>
+                <w:rPr>
+                  <w:rFonts w:ascii="Times New Roman" w:hAnsi="Times New Roman" w:cs="Times New Roman"/>
+                  <w:color w:val="1F3864" w:themeColor="accent1" w:themeShade="80"/>
+                  <w:sz w:val="24"/>
+                  <w:szCs w:val="24"/>
+                  <w:lang w:val="fr-FR"/>
+                </w:rPr>
+                <w:t xml:space="preserve"> Documentation](https://angular.io/docs)</w:t>
               </w:r>
             </w:p>
             <w:p>
@@ -6234,7 +6394,51 @@
                   <w:szCs w:val="24"/>
                   <w:lang w:val="fr-FR"/>
                 </w:rPr>
-                <w:t>Documentation officielle de Laravel : [Laravel Documentation](https://laravel.com/docs)</w:t>
+                <w:t xml:space="preserve">Documentation officielle de </w:t>
+              </w:r>
+              <w:proofErr w:type="spellStart"/>
+              <w:r>
+                <w:rPr>
+                  <w:rFonts w:ascii="Times New Roman" w:hAnsi="Times New Roman" w:cs="Times New Roman"/>
+                  <w:color w:val="1F3864" w:themeColor="accent1" w:themeShade="80"/>
+                  <w:sz w:val="24"/>
+                  <w:szCs w:val="24"/>
+                  <w:lang w:val="fr-FR"/>
+                </w:rPr>
+                <w:t>Laravel</w:t>
+              </w:r>
+              <w:proofErr w:type="spellEnd"/>
+              <w:r>
+                <w:rPr>
+                  <w:rFonts w:ascii="Times New Roman" w:hAnsi="Times New Roman" w:cs="Times New Roman"/>
+                  <w:color w:val="1F3864" w:themeColor="accent1" w:themeShade="80"/>
+                  <w:sz w:val="24"/>
+                  <w:szCs w:val="24"/>
+                  <w:lang w:val="fr-FR"/>
+                </w:rPr>
+                <w:t xml:space="preserve"> : [</w:t>
+              </w:r>
+              <w:proofErr w:type="spellStart"/>
+              <w:r>
+                <w:rPr>
+                  <w:rFonts w:ascii="Times New Roman" w:hAnsi="Times New Roman" w:cs="Times New Roman"/>
+                  <w:color w:val="1F3864" w:themeColor="accent1" w:themeShade="80"/>
+                  <w:sz w:val="24"/>
+                  <w:szCs w:val="24"/>
+                  <w:lang w:val="fr-FR"/>
+                </w:rPr>
+                <w:t>Laravel</w:t>
+              </w:r>
+              <w:proofErr w:type="spellEnd"/>
+              <w:r>
+                <w:rPr>
+                  <w:rFonts w:ascii="Times New Roman" w:hAnsi="Times New Roman" w:cs="Times New Roman"/>
+                  <w:color w:val="1F3864" w:themeColor="accent1" w:themeShade="80"/>
+                  <w:sz w:val="24"/>
+                  <w:szCs w:val="24"/>
+                  <w:lang w:val="fr-FR"/>
+                </w:rPr>
+                <w:t xml:space="preserve"> Documentation](https://laravel.com/docs)</w:t>
               </w:r>
             </w:p>
             <w:p>
@@ -6255,8 +6459,9 @@
                   <w:szCs w:val="24"/>
                   <w:lang w:val="fr-FR"/>
                 </w:rPr>
-                <w:t>Documentation officielle de Floater  : [</w:t>
+                <w:t xml:space="preserve">Documentation officielle de </w:t>
               </w:r>
+              <w:proofErr w:type="spellStart"/>
               <w:r>
                 <w:rPr>
                   <w:rFonts w:ascii="Times New Roman" w:hAnsi="Times New Roman" w:cs="Times New Roman"/>
@@ -6265,7 +6470,40 @@
                   <w:szCs w:val="24"/>
                   <w:lang w:val="fr-FR"/>
                 </w:rPr>
-                <w:t xml:space="preserve">Floater </w:t>
+                <w:t>Floater</w:t>
+              </w:r>
+              <w:proofErr w:type="spellEnd"/>
+              <w:r>
+                <w:rPr>
+                  <w:rFonts w:ascii="Times New Roman" w:hAnsi="Times New Roman" w:cs="Times New Roman"/>
+                  <w:color w:val="1F3864" w:themeColor="accent1" w:themeShade="80"/>
+                  <w:sz w:val="24"/>
+                  <w:szCs w:val="24"/>
+                  <w:lang w:val="fr-FR"/>
+                </w:rPr>
+                <w:t xml:space="preserve">  : [</w:t>
+              </w:r>
+              <w:proofErr w:type="spellStart"/>
+              <w:r>
+                <w:rPr>
+                  <w:rFonts w:ascii="Times New Roman" w:hAnsi="Times New Roman" w:cs="Times New Roman"/>
+                  <w:color w:val="1F3864" w:themeColor="accent1" w:themeShade="80"/>
+                  <w:sz w:val="24"/>
+                  <w:szCs w:val="24"/>
+                  <w:lang w:val="fr-FR"/>
+                </w:rPr>
+                <w:t>Floater</w:t>
+              </w:r>
+              <w:proofErr w:type="spellEnd"/>
+              <w:r>
+                <w:rPr>
+                  <w:rFonts w:ascii="Times New Roman" w:hAnsi="Times New Roman" w:cs="Times New Roman"/>
+                  <w:color w:val="1F3864" w:themeColor="accent1" w:themeShade="80"/>
+                  <w:sz w:val="24"/>
+                  <w:szCs w:val="24"/>
+                  <w:lang w:val="fr-FR"/>
+                </w:rPr>
+                <w:t xml:space="preserve"> </w:t>
               </w:r>
               <w:r>
                 <w:rPr>
@@ -6303,7 +6541,7 @@
       </w:sdtContent>
     </w:sdt>
     <w:sectPr>
-      <w:footerReference w:type="default" r:id="rId10"/>
+      <w:footerReference w:type="default" r:id="rId11"/>
       <w:pgSz w:w="12240" w:h="15840"/>
       <w:pgMar w:top="1417" w:right="1417" w:bottom="1417" w:left="1417" w:header="720" w:footer="720" w:gutter="0"/>
       <w:pgNumType w:start="1"/>
@@ -6440,7 +6678,7 @@
         <v:path o:extrusionok="f" gradientshapeok="t" o:connecttype="rect"/>
         <o:lock v:ext="edit" aspectratio="t"/>
       </v:shapetype>
-      <v:shape id="_x0000_i1039" type="#_x0000_t75" style="width:11.15pt;height:11.15pt" o:bullet="t">
+      <v:shape id="_x0000_i1046" type="#_x0000_t75" style="width:11.15pt;height:11.15pt" o:bullet="t">
         <v:imagedata r:id="rId1" o:title="msoB185"/>
       </v:shape>
     </w:pict>

</xml_diff>